<commit_message>
Updated QA report and created pdf
</commit_message>
<xml_diff>
--- a/docs/Quality Assurance/sports-api_QA_Testing_Document.docx
+++ b/docs/Quality Assurance/sports-api_QA_Testing_Document.docx
@@ -95,7 +95,6 @@
     <w:p>
       <w:pPr>
         <w:spacing w:line="257" w:lineRule="auto"/>
-        <w:jc w:val="center"/>
         <w:rPr>
           <w:rFonts w:ascii="Times New Roman" w:eastAsia="Times New Roman" w:hAnsi="Times New Roman" w:cs="Times New Roman"/>
           <w:sz w:val="24"/>
@@ -146,41 +145,51 @@
           <w:szCs w:val="24"/>
         </w:rPr>
       </w:pPr>
+      <w:r>
+        <w:rPr>
+          <w:rFonts w:ascii="Times New Roman" w:eastAsia="Times New Roman" w:hAnsi="Times New Roman" w:cs="Times New Roman"/>
+          <w:sz w:val="24"/>
+          <w:szCs w:val="24"/>
+        </w:rPr>
+        <w:t xml:space="preserve">Quality Assurance </w:t>
+      </w:r>
+      <w:r>
+        <w:rPr>
+          <w:rFonts w:ascii="Times New Roman" w:eastAsia="Times New Roman" w:hAnsi="Times New Roman" w:cs="Times New Roman"/>
+          <w:sz w:val="24"/>
+          <w:szCs w:val="24"/>
+        </w:rPr>
+        <w:t>Report</w:t>
+      </w:r>
     </w:p>
     <w:p>
       <w:pPr>
         <w:spacing w:line="257" w:lineRule="auto"/>
         <w:jc w:val="center"/>
         <w:rPr>
-          <w:rFonts w:ascii="Times New Roman" w:eastAsia="Times New Roman" w:hAnsi="Times New Roman" w:cs="Times New Roman"/>
-          <w:sz w:val="24"/>
-          <w:szCs w:val="24"/>
-        </w:rPr>
-      </w:pPr>
-      <w:r>
-        <w:rPr>
-          <w:rFonts w:ascii="Times New Roman" w:eastAsia="Times New Roman" w:hAnsi="Times New Roman" w:cs="Times New Roman"/>
-          <w:sz w:val="24"/>
-          <w:szCs w:val="24"/>
-        </w:rPr>
-        <w:t xml:space="preserve">Sports API </w:t>
-      </w:r>
-      <w:r>
-        <w:rPr>
-          <w:rFonts w:ascii="Times New Roman" w:eastAsia="Times New Roman" w:hAnsi="Times New Roman" w:cs="Times New Roman"/>
-          <w:sz w:val="24"/>
-          <w:szCs w:val="24"/>
-        </w:rPr>
-        <w:t xml:space="preserve">Quality Assurance </w:t>
-      </w:r>
-      <w:r>
-        <w:rPr>
-          <w:rFonts w:ascii="Times New Roman" w:eastAsia="Times New Roman" w:hAnsi="Times New Roman" w:cs="Times New Roman"/>
-          <w:sz w:val="24"/>
-          <w:szCs w:val="24"/>
-        </w:rPr>
-        <w:t>Report</w:t>
-      </w:r>
+          <w:rFonts w:ascii="Times New Roman" w:hAnsi="Times New Roman" w:cs="Times New Roman"/>
+          <w:sz w:val="24"/>
+          <w:szCs w:val="24"/>
+        </w:rPr>
+      </w:pPr>
+      <w:r>
+        <w:rPr>
+          <w:rFonts w:ascii="Times New Roman" w:eastAsia="Times New Roman" w:hAnsi="Times New Roman" w:cs="Times New Roman"/>
+          <w:sz w:val="24"/>
+          <w:szCs w:val="24"/>
+        </w:rPr>
+        <w:t>Sports-</w:t>
+      </w:r>
+      <w:proofErr w:type="spellStart"/>
+      <w:r>
+        <w:rPr>
+          <w:rFonts w:ascii="Times New Roman" w:eastAsia="Times New Roman" w:hAnsi="Times New Roman" w:cs="Times New Roman"/>
+          <w:sz w:val="24"/>
+          <w:szCs w:val="24"/>
+        </w:rPr>
+        <w:t>api</w:t>
+      </w:r>
+      <w:proofErr w:type="spellEnd"/>
     </w:p>
     <w:p>
       <w:pPr>
@@ -192,6 +201,50 @@
           <w:szCs w:val="24"/>
         </w:rPr>
       </w:pPr>
+      <w:r>
+        <w:rPr>
+          <w:rFonts w:ascii="Times New Roman" w:eastAsia="Times New Roman" w:hAnsi="Times New Roman" w:cs="Times New Roman"/>
+          <w:sz w:val="24"/>
+          <w:szCs w:val="24"/>
+        </w:rPr>
+        <w:t>Team leader:</w:t>
+      </w:r>
+      <w:r>
+        <w:rPr>
+          <w:rFonts w:ascii="Times New Roman" w:eastAsia="Times New Roman" w:hAnsi="Times New Roman" w:cs="Times New Roman"/>
+          <w:sz w:val="24"/>
+          <w:szCs w:val="24"/>
+        </w:rPr>
+        <w:t xml:space="preserve"> </w:t>
+      </w:r>
+      <w:proofErr w:type="spellStart"/>
+      <w:r>
+        <w:rPr>
+          <w:rFonts w:ascii="Times New Roman" w:eastAsia="Times New Roman" w:hAnsi="Times New Roman" w:cs="Times New Roman"/>
+          <w:sz w:val="24"/>
+          <w:szCs w:val="24"/>
+        </w:rPr>
+        <w:t>Uraib</w:t>
+      </w:r>
+      <w:proofErr w:type="spellEnd"/>
+      <w:r>
+        <w:rPr>
+          <w:rFonts w:ascii="Times New Roman" w:eastAsia="Times New Roman" w:hAnsi="Times New Roman" w:cs="Times New Roman"/>
+          <w:sz w:val="24"/>
+          <w:szCs w:val="24"/>
+        </w:rPr>
+        <w:t xml:space="preserve"> Ahmed Lakhani</w:t>
+      </w:r>
+    </w:p>
+    <w:p>
+      <w:pPr>
+        <w:spacing w:line="257" w:lineRule="auto"/>
+        <w:rPr>
+          <w:rFonts w:ascii="Times New Roman" w:eastAsia="Times New Roman" w:hAnsi="Times New Roman" w:cs="Times New Roman"/>
+          <w:sz w:val="24"/>
+          <w:szCs w:val="24"/>
+        </w:rPr>
+      </w:pPr>
     </w:p>
     <w:p>
       <w:pPr>
@@ -275,30 +328,30 @@
         <w:spacing w:line="257" w:lineRule="auto"/>
         <w:jc w:val="center"/>
         <w:rPr>
-          <w:rFonts w:ascii="Times New Roman" w:hAnsi="Times New Roman" w:cs="Times New Roman"/>
-          <w:sz w:val="24"/>
-          <w:szCs w:val="24"/>
-        </w:rPr>
-      </w:pPr>
-      <w:r>
-        <w:rPr>
-          <w:rFonts w:ascii="Times New Roman" w:eastAsia="Times New Roman" w:hAnsi="Times New Roman" w:cs="Times New Roman"/>
-          <w:sz w:val="24"/>
-          <w:szCs w:val="24"/>
-        </w:rPr>
-        <w:t xml:space="preserve">Teacher: Sleiman Rabah </w:t>
-      </w:r>
+          <w:rFonts w:ascii="Times New Roman" w:eastAsia="Times New Roman" w:hAnsi="Times New Roman" w:cs="Times New Roman"/>
+          <w:sz w:val="24"/>
+          <w:szCs w:val="24"/>
+        </w:rPr>
+      </w:pPr>
     </w:p>
     <w:p>
       <w:pPr>
         <w:spacing w:line="257" w:lineRule="auto"/>
         <w:jc w:val="center"/>
         <w:rPr>
-          <w:rFonts w:ascii="Times New Roman" w:eastAsia="Times New Roman" w:hAnsi="Times New Roman" w:cs="Times New Roman"/>
-          <w:sz w:val="24"/>
-          <w:szCs w:val="24"/>
-        </w:rPr>
-      </w:pPr>
+          <w:rFonts w:ascii="Times New Roman" w:hAnsi="Times New Roman" w:cs="Times New Roman"/>
+          <w:sz w:val="24"/>
+          <w:szCs w:val="24"/>
+        </w:rPr>
+      </w:pPr>
+      <w:r>
+        <w:rPr>
+          <w:rFonts w:ascii="Times New Roman" w:eastAsia="Times New Roman" w:hAnsi="Times New Roman" w:cs="Times New Roman"/>
+          <w:sz w:val="24"/>
+          <w:szCs w:val="24"/>
+        </w:rPr>
+        <w:t xml:space="preserve">Teacher: Sleiman Rabah </w:t>
+      </w:r>
     </w:p>
     <w:p>
       <w:pPr>
@@ -316,19 +369,11 @@
         <w:spacing w:line="257" w:lineRule="auto"/>
         <w:jc w:val="center"/>
         <w:rPr>
-          <w:rFonts w:ascii="Times New Roman" w:hAnsi="Times New Roman" w:cs="Times New Roman"/>
-          <w:sz w:val="24"/>
-          <w:szCs w:val="24"/>
-        </w:rPr>
-      </w:pPr>
-      <w:r>
-        <w:rPr>
-          <w:rFonts w:ascii="Times New Roman" w:eastAsia="Times New Roman" w:hAnsi="Times New Roman" w:cs="Times New Roman"/>
-          <w:sz w:val="24"/>
-          <w:szCs w:val="24"/>
-        </w:rPr>
-        <w:t xml:space="preserve">Dinal Patel </w:t>
-      </w:r>
+          <w:rFonts w:ascii="Times New Roman" w:eastAsia="Times New Roman" w:hAnsi="Times New Roman" w:cs="Times New Roman"/>
+          <w:sz w:val="24"/>
+          <w:szCs w:val="24"/>
+        </w:rPr>
+      </w:pPr>
     </w:p>
     <w:p>
       <w:pPr>
@@ -338,15 +383,28 @@
           <w:rFonts w:ascii="Times New Roman" w:hAnsi="Times New Roman" w:cs="Times New Roman"/>
           <w:sz w:val="24"/>
           <w:szCs w:val="24"/>
-        </w:rPr>
-      </w:pPr>
-      <w:r>
-        <w:rPr>
-          <w:rFonts w:ascii="Times New Roman" w:eastAsia="Times New Roman" w:hAnsi="Times New Roman" w:cs="Times New Roman"/>
-          <w:sz w:val="24"/>
-          <w:szCs w:val="24"/>
-        </w:rPr>
-        <w:t xml:space="preserve">Craig Justin Balibalos </w:t>
+          <w:lang w:val="es-ES"/>
+        </w:rPr>
+      </w:pPr>
+      <w:proofErr w:type="spellStart"/>
+      <w:r>
+        <w:rPr>
+          <w:rFonts w:ascii="Times New Roman" w:eastAsia="Times New Roman" w:hAnsi="Times New Roman" w:cs="Times New Roman"/>
+          <w:sz w:val="24"/>
+          <w:szCs w:val="24"/>
+          <w:lang w:val="es-ES"/>
+        </w:rPr>
+        <w:t>Dinal</w:t>
+      </w:r>
+      <w:proofErr w:type="spellEnd"/>
+      <w:r>
+        <w:rPr>
+          <w:rFonts w:ascii="Times New Roman" w:eastAsia="Times New Roman" w:hAnsi="Times New Roman" w:cs="Times New Roman"/>
+          <w:sz w:val="24"/>
+          <w:szCs w:val="24"/>
+          <w:lang w:val="es-ES"/>
+        </w:rPr>
+        <w:t xml:space="preserve"> Patel </w:t>
       </w:r>
     </w:p>
     <w:p>
@@ -357,15 +415,17 @@
           <w:rFonts w:ascii="Times New Roman" w:hAnsi="Times New Roman" w:cs="Times New Roman"/>
           <w:sz w:val="24"/>
           <w:szCs w:val="24"/>
-        </w:rPr>
-      </w:pPr>
-      <w:r>
-        <w:rPr>
-          <w:rFonts w:ascii="Times New Roman" w:eastAsia="Times New Roman" w:hAnsi="Times New Roman" w:cs="Times New Roman"/>
-          <w:sz w:val="24"/>
-          <w:szCs w:val="24"/>
-        </w:rPr>
-        <w:t>Jonathan Dimitriu</w:t>
+          <w:lang w:val="es-ES"/>
+        </w:rPr>
+      </w:pPr>
+      <w:r>
+        <w:rPr>
+          <w:rFonts w:ascii="Times New Roman" w:eastAsia="Times New Roman" w:hAnsi="Times New Roman" w:cs="Times New Roman"/>
+          <w:sz w:val="24"/>
+          <w:szCs w:val="24"/>
+          <w:lang w:val="es-ES"/>
+        </w:rPr>
+        <w:t xml:space="preserve">Craig Justin Balibalos </w:t>
       </w:r>
     </w:p>
     <w:p>
@@ -373,109 +433,32 @@
         <w:spacing w:line="257" w:lineRule="auto"/>
         <w:jc w:val="center"/>
         <w:rPr>
-          <w:rFonts w:ascii="Times New Roman" w:eastAsia="Times New Roman" w:hAnsi="Times New Roman" w:cs="Times New Roman"/>
-          <w:sz w:val="24"/>
-          <w:szCs w:val="24"/>
-        </w:rPr>
-      </w:pPr>
-    </w:p>
-    <w:p>
-      <w:pPr>
-        <w:rPr>
-          <w:rFonts w:ascii="Times New Roman" w:hAnsi="Times New Roman" w:cs="Times New Roman"/>
-          <w:sz w:val="24"/>
-          <w:szCs w:val="24"/>
-        </w:rPr>
-      </w:pPr>
-      <w:r>
-        <w:rPr>
-          <w:rFonts w:ascii="Times New Roman" w:hAnsi="Times New Roman" w:cs="Times New Roman"/>
-          <w:sz w:val="24"/>
-          <w:szCs w:val="24"/>
-        </w:rPr>
-        <w:br w:type="page"/>
-      </w:r>
-    </w:p>
-    <w:p>
-      <w:pPr>
-        <w:spacing w:line="257" w:lineRule="auto"/>
-        <w:rPr>
-          <w:rFonts w:ascii="Times New Roman" w:hAnsi="Times New Roman" w:cs="Times New Roman"/>
-          <w:b/>
-          <w:bCs/>
-          <w:sz w:val="24"/>
-          <w:szCs w:val="24"/>
-        </w:rPr>
-      </w:pPr>
-      <w:r>
-        <w:rPr>
-          <w:rFonts w:ascii="Times New Roman" w:eastAsia="Times New Roman" w:hAnsi="Times New Roman" w:cs="Times New Roman"/>
-          <w:b/>
-          <w:bCs/>
-          <w:sz w:val="24"/>
-          <w:szCs w:val="24"/>
-        </w:rPr>
-        <w:lastRenderedPageBreak/>
-        <w:t xml:space="preserve">QA report </w:t>
-      </w:r>
-    </w:p>
-    <w:p>
-      <w:pPr>
-        <w:spacing w:line="257" w:lineRule="auto"/>
-        <w:rPr>
-          <w:rFonts w:ascii="Times New Roman" w:hAnsi="Times New Roman" w:cs="Times New Roman"/>
-          <w:b/>
-          <w:bCs/>
-          <w:sz w:val="24"/>
-          <w:szCs w:val="24"/>
-        </w:rPr>
-      </w:pPr>
-      <w:r>
-        <w:rPr>
-          <w:rFonts w:ascii="Times New Roman" w:eastAsia="Times New Roman" w:hAnsi="Times New Roman" w:cs="Times New Roman"/>
-          <w:b/>
-          <w:bCs/>
-          <w:sz w:val="24"/>
-          <w:szCs w:val="24"/>
-        </w:rPr>
-        <w:t>Sports-api</w:t>
-      </w:r>
-    </w:p>
-    <w:p>
-      <w:pPr>
-        <w:spacing w:line="257" w:lineRule="auto"/>
-        <w:rPr>
-          <w:rFonts w:ascii="Times New Roman" w:eastAsia="Times New Roman" w:hAnsi="Times New Roman" w:cs="Times New Roman"/>
-          <w:sz w:val="24"/>
-          <w:szCs w:val="24"/>
-        </w:rPr>
-      </w:pPr>
-      <w:r>
-        <w:rPr>
-          <w:rFonts w:ascii="Times New Roman" w:eastAsia="Times New Roman" w:hAnsi="Times New Roman" w:cs="Times New Roman"/>
-          <w:b/>
-          <w:bCs/>
-          <w:sz w:val="24"/>
-          <w:szCs w:val="24"/>
-        </w:rPr>
-        <w:t>Team leader:</w:t>
-      </w:r>
-      <w:r>
-        <w:rPr>
-          <w:rFonts w:ascii="Times New Roman" w:eastAsia="Times New Roman" w:hAnsi="Times New Roman" w:cs="Times New Roman"/>
-          <w:sz w:val="24"/>
-          <w:szCs w:val="24"/>
-        </w:rPr>
-        <w:t xml:space="preserve"> Uraib Ahmed Lakhani</w:t>
-      </w:r>
-      <w:r>
-        <w:rPr>
-          <w:rFonts w:ascii="Times New Roman" w:eastAsia="Times New Roman" w:hAnsi="Times New Roman" w:cs="Times New Roman"/>
-          <w:sz w:val="24"/>
-          <w:szCs w:val="24"/>
-        </w:rPr>
-        <w:t xml:space="preserve"> </w:t>
-      </w:r>
+          <w:rFonts w:ascii="Times New Roman" w:hAnsi="Times New Roman" w:cs="Times New Roman"/>
+          <w:sz w:val="24"/>
+          <w:szCs w:val="24"/>
+          <w:lang w:val="es-ES"/>
+        </w:rPr>
+      </w:pPr>
+      <w:r>
+        <w:rPr>
+          <w:rFonts w:ascii="Times New Roman" w:eastAsia="Times New Roman" w:hAnsi="Times New Roman" w:cs="Times New Roman"/>
+          <w:sz w:val="24"/>
+          <w:szCs w:val="24"/>
+          <w:lang w:val="es-ES"/>
+        </w:rPr>
+        <w:t xml:space="preserve">Jonathan </w:t>
+      </w:r>
+      <w:proofErr w:type="spellStart"/>
+      <w:r>
+        <w:rPr>
+          <w:rFonts w:ascii="Times New Roman" w:eastAsia="Times New Roman" w:hAnsi="Times New Roman" w:cs="Times New Roman"/>
+          <w:sz w:val="24"/>
+          <w:szCs w:val="24"/>
+          <w:lang w:val="es-ES"/>
+        </w:rPr>
+        <w:t>Dimitriu</w:t>
+      </w:r>
+      <w:proofErr w:type="spellEnd"/>
     </w:p>
     <w:p>
       <w:pPr>
@@ -497,6 +480,7 @@
           <w:sz w:val="24"/>
           <w:szCs w:val="24"/>
         </w:rPr>
+        <w:lastRenderedPageBreak/>
         <w:t>Table Of Contents</w:t>
       </w:r>
     </w:p>
@@ -714,7 +698,25 @@
           <w:sz w:val="24"/>
           <w:szCs w:val="24"/>
         </w:rPr>
-        <w:t>GET with invalid sport_name filter</w:t>
+        <w:t xml:space="preserve">GET with invalid </w:t>
+      </w:r>
+      <w:proofErr w:type="spellStart"/>
+      <w:r>
+        <w:rPr>
+          <w:rFonts w:ascii="Times New Roman" w:eastAsia="Times New Roman" w:hAnsi="Times New Roman" w:cs="Times New Roman"/>
+          <w:sz w:val="24"/>
+          <w:szCs w:val="24"/>
+        </w:rPr>
+        <w:t>sport_name</w:t>
+      </w:r>
+      <w:proofErr w:type="spellEnd"/>
+      <w:r>
+        <w:rPr>
+          <w:rFonts w:ascii="Times New Roman" w:eastAsia="Times New Roman" w:hAnsi="Times New Roman" w:cs="Times New Roman"/>
+          <w:sz w:val="24"/>
+          <w:szCs w:val="24"/>
+        </w:rPr>
+        <w:t xml:space="preserve"> filter</w:t>
       </w:r>
     </w:p>
     <w:p>
@@ -756,9 +758,9 @@
           <w:szCs w:val="24"/>
         </w:rPr>
         <w:drawing>
-          <wp:inline distT="0" distB="0" distL="0" distR="0" wp14:anchorId="0DD47477" wp14:editId="3B73DF15">
-            <wp:extent cx="4572000" cy="1076325"/>
-            <wp:effectExtent l="0" t="0" r="0" b="0"/>
+          <wp:inline distT="0" distB="0" distL="0" distR="0" wp14:anchorId="0DD47477" wp14:editId="5B5DB3F2">
+            <wp:extent cx="5097988" cy="1200150"/>
+            <wp:effectExtent l="0" t="0" r="7620" b="0"/>
             <wp:docPr id="1240840953" name="Picture 1240840953"/>
             <wp:cNvGraphicFramePr>
               <a:graphicFrameLocks xmlns:a="http://schemas.openxmlformats.org/drawingml/2006/main" noChangeAspect="1"/>
@@ -785,7 +787,7 @@
                   <pic:spPr>
                     <a:xfrm>
                       <a:off x="0" y="0"/>
-                      <a:ext cx="4572000" cy="1076325"/>
+                      <a:ext cx="5205679" cy="1225502"/>
                     </a:xfrm>
                     <a:prstGeom prst="rect">
                       <a:avLst/>
@@ -909,7 +911,25 @@
           <w:sz w:val="24"/>
           <w:szCs w:val="24"/>
         </w:rPr>
-        <w:t>GET with invalid ceo_name with all parameters.</w:t>
+        <w:t xml:space="preserve">GET with invalid </w:t>
+      </w:r>
+      <w:proofErr w:type="spellStart"/>
+      <w:r>
+        <w:rPr>
+          <w:rFonts w:ascii="Times New Roman" w:hAnsi="Times New Roman" w:cs="Times New Roman"/>
+          <w:sz w:val="24"/>
+          <w:szCs w:val="24"/>
+        </w:rPr>
+        <w:t>ceo_name</w:t>
+      </w:r>
+      <w:proofErr w:type="spellEnd"/>
+      <w:r>
+        <w:rPr>
+          <w:rFonts w:ascii="Times New Roman" w:hAnsi="Times New Roman" w:cs="Times New Roman"/>
+          <w:sz w:val="24"/>
+          <w:szCs w:val="24"/>
+        </w:rPr>
+        <w:t xml:space="preserve"> with all parameters.</w:t>
       </w:r>
     </w:p>
     <w:p>
@@ -950,8 +970,8 @@
           <w:szCs w:val="24"/>
         </w:rPr>
         <w:drawing>
-          <wp:inline distT="0" distB="0" distL="0" distR="0" wp14:anchorId="3368ADDE" wp14:editId="470AC859">
-            <wp:extent cx="4572000" cy="3905250"/>
+          <wp:inline distT="0" distB="0" distL="0" distR="0" wp14:anchorId="3368ADDE" wp14:editId="02343DCD">
+            <wp:extent cx="4533900" cy="3872707"/>
             <wp:effectExtent l="0" t="0" r="0" b="0"/>
             <wp:docPr id="622696592" name="Picture 622696592"/>
             <wp:cNvGraphicFramePr>
@@ -979,7 +999,7 @@
                   <pic:spPr>
                     <a:xfrm>
                       <a:off x="0" y="0"/>
-                      <a:ext cx="4572000" cy="3905250"/>
+                      <a:ext cx="4559979" cy="3894983"/>
                     </a:xfrm>
                     <a:prstGeom prst="rect">
                       <a:avLst/>
@@ -1034,7 +1054,25 @@
           <w:sz w:val="24"/>
           <w:szCs w:val="24"/>
         </w:rPr>
-        <w:t>Get team_sponsor don’t work, can’t get all the sponsors</w:t>
+        <w:t xml:space="preserve">Get </w:t>
+      </w:r>
+      <w:proofErr w:type="spellStart"/>
+      <w:r>
+        <w:rPr>
+          <w:rFonts w:ascii="Times New Roman" w:hAnsi="Times New Roman" w:cs="Times New Roman"/>
+          <w:sz w:val="24"/>
+          <w:szCs w:val="24"/>
+        </w:rPr>
+        <w:t>team_sponsor</w:t>
+      </w:r>
+      <w:proofErr w:type="spellEnd"/>
+      <w:r>
+        <w:rPr>
+          <w:rFonts w:ascii="Times New Roman" w:hAnsi="Times New Roman" w:cs="Times New Roman"/>
+          <w:sz w:val="24"/>
+          <w:szCs w:val="24"/>
+        </w:rPr>
+        <w:t xml:space="preserve"> don’t work, can’t get all the sponsors</w:t>
       </w:r>
     </w:p>
     <w:p>
@@ -1161,6 +1199,14 @@
         </w:rPr>
         <w:t xml:space="preserve"> </w:t>
       </w:r>
+      <w:r>
+        <w:rPr>
+          <w:rFonts w:ascii="Times New Roman" w:hAnsi="Times New Roman" w:cs="Times New Roman"/>
+          <w:sz w:val="24"/>
+          <w:szCs w:val="24"/>
+        </w:rPr>
+        <w:t>Jonathan</w:t>
+      </w:r>
     </w:p>
     <w:p>
       <w:pPr>
@@ -1609,6 +1655,7 @@
         </w:rPr>
         <w:t xml:space="preserve"> </w:t>
       </w:r>
+      <w:proofErr w:type="spellStart"/>
       <w:r>
         <w:rPr>
           <w:rFonts w:ascii="Times New Roman" w:hAnsi="Times New Roman" w:cs="Times New Roman"/>
@@ -1617,6 +1664,7 @@
         </w:rPr>
         <w:t>Dinal</w:t>
       </w:r>
+      <w:proofErr w:type="spellEnd"/>
     </w:p>
     <w:p>
       <w:pPr>
@@ -1941,7 +1989,25 @@
           <w:sz w:val="24"/>
           <w:szCs w:val="24"/>
         </w:rPr>
-        <w:t>GET with invalid stadium_name filter</w:t>
+        <w:t xml:space="preserve">GET with invalid </w:t>
+      </w:r>
+      <w:proofErr w:type="spellStart"/>
+      <w:r>
+        <w:rPr>
+          <w:rFonts w:ascii="Times New Roman" w:hAnsi="Times New Roman" w:cs="Times New Roman"/>
+          <w:sz w:val="24"/>
+          <w:szCs w:val="24"/>
+        </w:rPr>
+        <w:t>stadium_name</w:t>
+      </w:r>
+      <w:proofErr w:type="spellEnd"/>
+      <w:r>
+        <w:rPr>
+          <w:rFonts w:ascii="Times New Roman" w:hAnsi="Times New Roman" w:cs="Times New Roman"/>
+          <w:sz w:val="24"/>
+          <w:szCs w:val="24"/>
+        </w:rPr>
+        <w:t xml:space="preserve"> filter</w:t>
       </w:r>
     </w:p>
     <w:p>
@@ -2322,6 +2388,7 @@
         </w:rPr>
         <w:t xml:space="preserve"> </w:t>
       </w:r>
+      <w:proofErr w:type="spellStart"/>
       <w:r>
         <w:rPr>
           <w:rFonts w:ascii="Times New Roman" w:hAnsi="Times New Roman" w:cs="Times New Roman"/>
@@ -2330,6 +2397,7 @@
         </w:rPr>
         <w:t>Dinal</w:t>
       </w:r>
+      <w:proofErr w:type="spellEnd"/>
     </w:p>
     <w:p>
       <w:pPr>
@@ -2398,15 +2466,51 @@
           <w:sz w:val="24"/>
           <w:szCs w:val="24"/>
         </w:rPr>
-        <w:t xml:space="preserve">GET nbOfTeams </w:t>
-      </w:r>
-      <w:r>
-        <w:rPr>
-          <w:rFonts w:ascii="Times New Roman" w:hAnsi="Times New Roman" w:cs="Times New Roman"/>
-          <w:sz w:val="24"/>
-          <w:szCs w:val="24"/>
-        </w:rPr>
-        <w:t xml:space="preserve">only accepts integer more than or equal to 3 </w:t>
+        <w:t xml:space="preserve">GET </w:t>
+      </w:r>
+      <w:proofErr w:type="spellStart"/>
+      <w:r>
+        <w:rPr>
+          <w:rFonts w:ascii="Times New Roman" w:hAnsi="Times New Roman" w:cs="Times New Roman"/>
+          <w:sz w:val="24"/>
+          <w:szCs w:val="24"/>
+        </w:rPr>
+        <w:t>nbOfTeams</w:t>
+      </w:r>
+      <w:proofErr w:type="spellEnd"/>
+      <w:r>
+        <w:rPr>
+          <w:rFonts w:ascii="Times New Roman" w:hAnsi="Times New Roman" w:cs="Times New Roman"/>
+          <w:sz w:val="24"/>
+          <w:szCs w:val="24"/>
+        </w:rPr>
+        <w:t xml:space="preserve"> </w:t>
+      </w:r>
+      <w:r>
+        <w:rPr>
+          <w:rFonts w:ascii="Times New Roman" w:hAnsi="Times New Roman" w:cs="Times New Roman"/>
+          <w:sz w:val="24"/>
+          <w:szCs w:val="24"/>
+        </w:rPr>
+        <w:t xml:space="preserve">only accepts </w:t>
+      </w:r>
+      <w:proofErr w:type="gramStart"/>
+      <w:r>
+        <w:rPr>
+          <w:rFonts w:ascii="Times New Roman" w:hAnsi="Times New Roman" w:cs="Times New Roman"/>
+          <w:sz w:val="24"/>
+          <w:szCs w:val="24"/>
+        </w:rPr>
+        <w:t>integer</w:t>
+      </w:r>
+      <w:proofErr w:type="gramEnd"/>
+      <w:r>
+        <w:rPr>
+          <w:rFonts w:ascii="Times New Roman" w:hAnsi="Times New Roman" w:cs="Times New Roman"/>
+          <w:sz w:val="24"/>
+          <w:szCs w:val="24"/>
+        </w:rPr>
+        <w:t xml:space="preserve"> more than or equal to 3 </w:t>
       </w:r>
       <w:r>
         <w:rPr>
@@ -2422,7 +2526,25 @@
           <w:sz w:val="24"/>
           <w:szCs w:val="24"/>
         </w:rPr>
-        <w:t>specified value for nbOfTeams.</w:t>
+        <w:t xml:space="preserve">specified value for </w:t>
+      </w:r>
+      <w:proofErr w:type="spellStart"/>
+      <w:r>
+        <w:rPr>
+          <w:rFonts w:ascii="Times New Roman" w:hAnsi="Times New Roman" w:cs="Times New Roman"/>
+          <w:sz w:val="24"/>
+          <w:szCs w:val="24"/>
+        </w:rPr>
+        <w:t>nbOfTeams</w:t>
+      </w:r>
+      <w:proofErr w:type="spellEnd"/>
+      <w:r>
+        <w:rPr>
+          <w:rFonts w:ascii="Times New Roman" w:hAnsi="Times New Roman" w:cs="Times New Roman"/>
+          <w:sz w:val="24"/>
+          <w:szCs w:val="24"/>
+        </w:rPr>
+        <w:t>.</w:t>
       </w:r>
     </w:p>
     <w:p>
@@ -2826,7 +2948,25 @@
           <w:sz w:val="24"/>
           <w:szCs w:val="24"/>
         </w:rPr>
-        <w:t>GET with invalid league_name filter</w:t>
+        <w:t xml:space="preserve">GET with invalid </w:t>
+      </w:r>
+      <w:proofErr w:type="spellStart"/>
+      <w:r>
+        <w:rPr>
+          <w:rFonts w:ascii="Times New Roman" w:hAnsi="Times New Roman" w:cs="Times New Roman"/>
+          <w:sz w:val="24"/>
+          <w:szCs w:val="24"/>
+        </w:rPr>
+        <w:t>league_name</w:t>
+      </w:r>
+      <w:proofErr w:type="spellEnd"/>
+      <w:r>
+        <w:rPr>
+          <w:rFonts w:ascii="Times New Roman" w:hAnsi="Times New Roman" w:cs="Times New Roman"/>
+          <w:sz w:val="24"/>
+          <w:szCs w:val="24"/>
+        </w:rPr>
+        <w:t xml:space="preserve"> filter</w:t>
       </w:r>
     </w:p>
     <w:p>
@@ -3541,7 +3681,25 @@
           <w:sz w:val="24"/>
           <w:szCs w:val="24"/>
         </w:rPr>
-        <w:t>not work there is pdo exception</w:t>
+        <w:t xml:space="preserve">not work there is </w:t>
+      </w:r>
+      <w:proofErr w:type="spellStart"/>
+      <w:r>
+        <w:rPr>
+          <w:rFonts w:ascii="Times New Roman" w:hAnsi="Times New Roman" w:cs="Times New Roman"/>
+          <w:sz w:val="24"/>
+          <w:szCs w:val="24"/>
+        </w:rPr>
+        <w:t>pdo</w:t>
+      </w:r>
+      <w:proofErr w:type="spellEnd"/>
+      <w:r>
+        <w:rPr>
+          <w:rFonts w:ascii="Times New Roman" w:hAnsi="Times New Roman" w:cs="Times New Roman"/>
+          <w:sz w:val="24"/>
+          <w:szCs w:val="24"/>
+        </w:rPr>
+        <w:t xml:space="preserve"> exception</w:t>
       </w:r>
     </w:p>
     <w:p>
@@ -3858,6 +4016,7 @@
     <w:lsdException w:name="HTML Sample" w:semiHidden="1" w:unhideWhenUsed="1"/>
     <w:lsdException w:name="HTML Typewriter" w:semiHidden="1" w:unhideWhenUsed="1"/>
     <w:lsdException w:name="HTML Variable" w:semiHidden="1" w:unhideWhenUsed="1"/>
+    <w:lsdException w:name="Normal Table" w:semiHidden="1" w:unhideWhenUsed="1"/>
     <w:lsdException w:name="annotation subject" w:semiHidden="1" w:unhideWhenUsed="1"/>
     <w:lsdException w:name="No List" w:semiHidden="1" w:unhideWhenUsed="1"/>
     <w:lsdException w:name="Outline List 1" w:semiHidden="1" w:unhideWhenUsed="1"/>
@@ -3900,8 +4059,11 @@
     <w:lsdException w:name="Table Contemporary" w:semiHidden="1" w:unhideWhenUsed="1"/>
     <w:lsdException w:name="Table Elegant" w:semiHidden="1" w:unhideWhenUsed="1"/>
     <w:lsdException w:name="Table Professional" w:semiHidden="1" w:unhideWhenUsed="1"/>
+    <w:lsdException w:name="Table Subtle 1" w:semiHidden="1" w:unhideWhenUsed="1"/>
     <w:lsdException w:name="Table Subtle 2" w:semiHidden="1" w:unhideWhenUsed="1"/>
     <w:lsdException w:name="Table Web 1" w:semiHidden="1" w:unhideWhenUsed="1"/>
+    <w:lsdException w:name="Table Web 2" w:semiHidden="1" w:unhideWhenUsed="1"/>
+    <w:lsdException w:name="Table Web 3" w:semiHidden="1" w:unhideWhenUsed="1"/>
     <w:lsdException w:name="Balloon Text" w:semiHidden="1" w:unhideWhenUsed="1"/>
     <w:lsdException w:name="Table Grid" w:uiPriority="39"/>
     <w:lsdException w:name="Table Theme" w:semiHidden="1" w:unhideWhenUsed="1"/>

</xml_diff>